<commit_message>
updated without author name
</commit_message>
<xml_diff>
--- a/EVS project edit.docx
+++ b/EVS project edit.docx
@@ -8032,35 +8032,1264 @@
     <w:p>
       <w:pPr>
         <w:spacing w:line="240" w:lineRule="auto"/>
-        <w:ind w:firstLine="360"/>
-        <w:rPr>
-          <w:rFonts w:ascii="Times New Roman" w:hAnsi="Times New Roman" w:cs="Times New Roman"/>
-          <w:bCs/>
-          <w:sz w:val="28"/>
-          <w:szCs w:val="28"/>
-          <w:lang w:val="en-IN"/>
-        </w:rPr>
-      </w:pPr>
-    </w:p>
-    <w:p>
-      <w:pPr>
-        <w:spacing w:line="240" w:lineRule="auto"/>
-        <w:rPr>
-          <w:rFonts w:ascii="Times New Roman" w:hAnsi="Times New Roman" w:cs="Times New Roman"/>
-          <w:b/>
-          <w:sz w:val="28"/>
-          <w:szCs w:val="28"/>
-          <w:lang w:val="en-IN"/>
-        </w:rPr>
-      </w:pPr>
-      <w:r>
-        <w:rPr>
-          <w:rFonts w:ascii="Times New Roman" w:hAnsi="Times New Roman" w:cs="Times New Roman"/>
-          <w:b/>
-          <w:sz w:val="28"/>
-          <w:szCs w:val="28"/>
-          <w:lang w:val="en-IN"/>
-        </w:rPr>
+        <w:rPr>
+          <w:rFonts w:ascii="Times New Roman" w:hAnsi="Times New Roman" w:cs="Times New Roman"/>
+          <w:bCs/>
+          <w:sz w:val="28"/>
+          <w:szCs w:val="28"/>
+          <w:lang w:val="en-IN"/>
+        </w:rPr>
+      </w:pPr>
+    </w:p>
+    <w:p>
+      <w:pPr>
+        <w:spacing w:line="240" w:lineRule="auto"/>
+        <w:rPr>
+          <w:rFonts w:ascii="Times New Roman" w:hAnsi="Times New Roman" w:cs="Times New Roman"/>
+          <w:b/>
+          <w:sz w:val="28"/>
+          <w:szCs w:val="28"/>
+          <w:lang w:val="en-IN"/>
+        </w:rPr>
+      </w:pPr>
+      <w:r>
+        <w:rPr>
+          <w:rFonts w:ascii="Times New Roman" w:hAnsi="Times New Roman" w:cs="Times New Roman"/>
+          <w:b/>
+          <w:sz w:val="28"/>
+          <w:szCs w:val="28"/>
+          <w:lang w:val="en-IN"/>
+        </w:rPr>
+        <w:t>Conservation</w:t>
+      </w:r>
+      <w:r>
+        <w:rPr>
+          <w:rFonts w:ascii="Times New Roman" w:hAnsi="Times New Roman" w:cs="Times New Roman"/>
+          <w:b/>
+          <w:sz w:val="28"/>
+          <w:szCs w:val="28"/>
+          <w:lang w:val="en-IN"/>
+        </w:rPr>
+        <w:t xml:space="preserve"> and Management</w:t>
+      </w:r>
+      <w:r>
+        <w:rPr>
+          <w:rFonts w:ascii="Times New Roman" w:hAnsi="Times New Roman" w:cs="Times New Roman"/>
+          <w:b/>
+          <w:sz w:val="28"/>
+          <w:szCs w:val="28"/>
+          <w:lang w:val="en-IN"/>
+        </w:rPr>
+        <w:t xml:space="preserve"> of Water</w:t>
+      </w:r>
+      <w:r>
+        <w:rPr>
+          <w:rFonts w:ascii="Times New Roman" w:hAnsi="Times New Roman" w:cs="Times New Roman"/>
+          <w:b/>
+          <w:sz w:val="28"/>
+          <w:szCs w:val="28"/>
+          <w:lang w:val="en-IN"/>
+        </w:rPr>
+        <w:t xml:space="preserve"> Resources</w:t>
+      </w:r>
+      <w:r>
+        <w:rPr>
+          <w:rFonts w:ascii="Times New Roman" w:hAnsi="Times New Roman" w:cs="Times New Roman"/>
+          <w:b/>
+          <w:sz w:val="28"/>
+          <w:szCs w:val="28"/>
+          <w:lang w:val="en-IN"/>
+        </w:rPr>
+        <w:t xml:space="preserve"> (by </w:t>
+      </w:r>
+      <w:r>
+        <w:rPr>
+          <w:rFonts w:ascii="Times New Roman" w:hAnsi="Times New Roman" w:cs="Times New Roman"/>
+          <w:b/>
+          <w:sz w:val="28"/>
+          <w:szCs w:val="28"/>
+          <w:highlight w:val="yellow"/>
+          <w:lang w:val="en-IN"/>
+        </w:rPr>
+        <w:t>name here</w:t>
+      </w:r>
+      <w:r>
+        <w:rPr>
+          <w:rFonts w:ascii="Times New Roman" w:hAnsi="Times New Roman" w:cs="Times New Roman"/>
+          <w:b/>
+          <w:sz w:val="28"/>
+          <w:szCs w:val="28"/>
+          <w:lang w:val="en-IN"/>
+        </w:rPr>
+        <w:t>)</w:t>
+      </w:r>
+      <w:r>
+        <w:rPr>
+          <w:rFonts w:ascii="Times New Roman" w:hAnsi="Times New Roman" w:cs="Times New Roman"/>
+          <w:b/>
+          <w:sz w:val="28"/>
+          <w:szCs w:val="28"/>
+          <w:lang w:val="en-IN"/>
+        </w:rPr>
+        <w:t>: -</w:t>
+      </w:r>
+    </w:p>
+    <w:p>
+      <w:pPr>
+        <w:spacing w:line="240" w:lineRule="auto"/>
+        <w:rPr>
+          <w:rFonts w:ascii="Times New Roman" w:hAnsi="Times New Roman" w:cs="Times New Roman"/>
+          <w:bCs/>
+          <w:sz w:val="28"/>
+          <w:szCs w:val="28"/>
+          <w:lang w:val="en-IN"/>
+        </w:rPr>
+      </w:pPr>
+      <w:r>
+        <w:rPr>
+          <w:rFonts w:ascii="Times New Roman" w:hAnsi="Times New Roman" w:cs="Times New Roman"/>
+          <w:b/>
+          <w:sz w:val="28"/>
+          <w:szCs w:val="28"/>
+          <w:lang w:val="en-IN"/>
+        </w:rPr>
+        <w:tab/>
+      </w:r>
+      <w:r>
+        <w:rPr>
+          <w:rFonts w:ascii="Times New Roman" w:hAnsi="Times New Roman" w:cs="Times New Roman"/>
+          <w:bCs/>
+          <w:sz w:val="28"/>
+          <w:szCs w:val="28"/>
+          <w:lang w:val="en-IN"/>
+        </w:rPr>
+        <w:t xml:space="preserve">Life on the earth cannot be sustained </w:t>
+      </w:r>
+      <w:r>
+        <w:rPr>
+          <w:rFonts w:ascii="Times New Roman" w:hAnsi="Times New Roman" w:cs="Times New Roman"/>
+          <w:bCs/>
+          <w:sz w:val="28"/>
+          <w:szCs w:val="28"/>
+          <w:lang w:val="en-IN"/>
+        </w:rPr>
+        <w:t>without</w:t>
+      </w:r>
+      <w:r>
+        <w:rPr>
+          <w:rFonts w:ascii="Times New Roman" w:hAnsi="Times New Roman" w:cs="Times New Roman"/>
+          <w:bCs/>
+          <w:sz w:val="28"/>
+          <w:szCs w:val="28"/>
+          <w:lang w:val="en-IN"/>
+        </w:rPr>
+        <w:t xml:space="preserve"> water, whether of human beings, animals, flora, or fauna. The demand for fresh water is increasing </w:t>
+      </w:r>
+      <w:r>
+        <w:rPr>
+          <w:rFonts w:ascii="Times New Roman" w:hAnsi="Times New Roman" w:cs="Times New Roman"/>
+          <w:bCs/>
+          <w:sz w:val="28"/>
+          <w:szCs w:val="28"/>
+          <w:lang w:val="en-IN"/>
+        </w:rPr>
+        <w:t>every day</w:t>
+      </w:r>
+      <w:r>
+        <w:rPr>
+          <w:rFonts w:ascii="Times New Roman" w:hAnsi="Times New Roman" w:cs="Times New Roman"/>
+          <w:bCs/>
+          <w:sz w:val="28"/>
+          <w:szCs w:val="28"/>
+          <w:lang w:val="en-IN"/>
+        </w:rPr>
+        <w:t xml:space="preserve">, and the available source of good quality water is in the form of precipitation only, which is more or less constant. It is estimated that this available fresh </w:t>
+      </w:r>
+      <w:r>
+        <w:rPr>
+          <w:rFonts w:ascii="Times New Roman" w:hAnsi="Times New Roman" w:cs="Times New Roman"/>
+          <w:bCs/>
+          <w:sz w:val="28"/>
+          <w:szCs w:val="28"/>
+          <w:lang w:val="en-IN"/>
+        </w:rPr>
+        <w:t>water on</w:t>
+      </w:r>
+      <w:r>
+        <w:rPr>
+          <w:rFonts w:ascii="Times New Roman" w:hAnsi="Times New Roman" w:cs="Times New Roman"/>
+          <w:bCs/>
+          <w:sz w:val="28"/>
+          <w:szCs w:val="28"/>
+          <w:lang w:val="en-IN"/>
+        </w:rPr>
+        <w:t xml:space="preserve"> earth is around 36,000 Km</w:t>
+      </w:r>
+      <w:r>
+        <w:rPr>
+          <w:rFonts w:ascii="Times New Roman" w:hAnsi="Times New Roman" w:cs="Times New Roman"/>
+          <w:bCs/>
+          <w:sz w:val="28"/>
+          <w:szCs w:val="28"/>
+          <w:vertAlign w:val="superscript"/>
+          <w:lang w:val="en-IN"/>
+        </w:rPr>
+        <w:t xml:space="preserve">3 </w:t>
+      </w:r>
+      <w:r>
+        <w:rPr>
+          <w:rFonts w:ascii="Times New Roman" w:hAnsi="Times New Roman" w:cs="Times New Roman"/>
+          <w:bCs/>
+          <w:sz w:val="28"/>
+          <w:szCs w:val="28"/>
+          <w:lang w:val="en-IN"/>
+        </w:rPr>
+        <w:t xml:space="preserve">, which returns to the oceans as runoff. It </w:t>
+      </w:r>
+      <w:r>
+        <w:rPr>
+          <w:rFonts w:ascii="Times New Roman" w:hAnsi="Times New Roman" w:cs="Times New Roman"/>
+          <w:bCs/>
+          <w:sz w:val="28"/>
+          <w:szCs w:val="28"/>
+          <w:lang w:val="en-IN"/>
+        </w:rPr>
+        <w:t>is, vital</w:t>
+      </w:r>
+      <w:r>
+        <w:rPr>
+          <w:rFonts w:ascii="Times New Roman" w:hAnsi="Times New Roman" w:cs="Times New Roman"/>
+          <w:bCs/>
+          <w:sz w:val="28"/>
+          <w:szCs w:val="28"/>
+          <w:lang w:val="en-IN"/>
+        </w:rPr>
+        <w:t xml:space="preserve"> to manage this water judiciously for the survival of life on this planet.</w:t>
+      </w:r>
+    </w:p>
+    <w:p>
+      <w:pPr>
+        <w:spacing w:line="240" w:lineRule="auto"/>
+        <w:rPr>
+          <w:rFonts w:ascii="Times New Roman" w:hAnsi="Times New Roman" w:cs="Times New Roman"/>
+          <w:bCs/>
+          <w:sz w:val="28"/>
+          <w:szCs w:val="28"/>
+          <w:lang w:val="en-IN"/>
+        </w:rPr>
+      </w:pPr>
+      <w:r>
+        <w:rPr>
+          <w:rFonts w:ascii="Times New Roman" w:hAnsi="Times New Roman" w:cs="Times New Roman"/>
+          <w:bCs/>
+          <w:sz w:val="28"/>
+          <w:szCs w:val="28"/>
+          <w:lang w:val="en-IN"/>
+        </w:rPr>
+        <w:tab/>
+        <w:t>On the earth, about ninety-seven per cent of the total available water is saline and constitutes the oceans. The remaining three per cent is the fresh water, of which seventy-five per cent lies buried as the groundwater, and the remaining one per cent constitutes the fresh water available on the land surface in the form of rivers, lakes, reservoirs, soil moisture and some part of it</w:t>
+      </w:r>
+      <w:r>
+        <w:rPr>
+          <w:rFonts w:ascii="Times New Roman" w:hAnsi="Times New Roman" w:cs="Times New Roman"/>
+          <w:bCs/>
+          <w:sz w:val="28"/>
+          <w:szCs w:val="28"/>
+          <w:lang w:val="en-IN"/>
+        </w:rPr>
+        <w:t xml:space="preserve"> in the atmosphere.</w:t>
+      </w:r>
+    </w:p>
+    <w:p>
+      <w:pPr>
+        <w:spacing w:line="240" w:lineRule="auto"/>
+        <w:rPr>
+          <w:rFonts w:ascii="Times New Roman" w:hAnsi="Times New Roman" w:cs="Times New Roman"/>
+          <w:bCs/>
+          <w:sz w:val="28"/>
+          <w:szCs w:val="28"/>
+          <w:lang w:val="en-IN"/>
+        </w:rPr>
+      </w:pPr>
+      <w:r>
+        <w:rPr>
+          <w:rFonts w:ascii="Times New Roman" w:hAnsi="Times New Roman" w:cs="Times New Roman"/>
+          <w:bCs/>
+          <w:sz w:val="28"/>
+          <w:szCs w:val="28"/>
+          <w:lang w:val="en-IN"/>
+        </w:rPr>
+        <w:tab/>
+        <w:t>To effective use freshwater, projects</w:t>
+      </w:r>
+      <w:r>
+        <w:rPr>
+          <w:rFonts w:ascii="Times New Roman" w:hAnsi="Times New Roman" w:cs="Times New Roman"/>
+          <w:bCs/>
+          <w:sz w:val="28"/>
+          <w:szCs w:val="28"/>
+          <w:lang w:val="en-IN"/>
+        </w:rPr>
+        <w:t xml:space="preserve"> </w:t>
+      </w:r>
+      <w:r>
+        <w:rPr>
+          <w:rFonts w:ascii="Times New Roman" w:hAnsi="Times New Roman" w:cs="Times New Roman"/>
+          <w:bCs/>
+          <w:sz w:val="28"/>
+          <w:szCs w:val="28"/>
+          <w:lang w:val="en-IN"/>
+        </w:rPr>
+        <w:t>on</w:t>
+      </w:r>
+      <w:r>
+        <w:rPr>
+          <w:rFonts w:ascii="Times New Roman" w:hAnsi="Times New Roman" w:cs="Times New Roman"/>
+          <w:bCs/>
+          <w:sz w:val="28"/>
+          <w:szCs w:val="28"/>
+          <w:lang w:val="en-IN"/>
+        </w:rPr>
+        <w:t xml:space="preserve"> </w:t>
+      </w:r>
+      <w:r>
+        <w:rPr>
+          <w:rFonts w:ascii="Times New Roman" w:hAnsi="Times New Roman" w:cs="Times New Roman"/>
+          <w:bCs/>
+          <w:sz w:val="28"/>
+          <w:szCs w:val="28"/>
+          <w:lang w:val="en-IN"/>
+        </w:rPr>
+        <w:t>irrigati</w:t>
+      </w:r>
+      <w:r>
+        <w:rPr>
+          <w:rFonts w:ascii="Times New Roman" w:hAnsi="Times New Roman" w:cs="Times New Roman"/>
+          <w:bCs/>
+          <w:sz w:val="28"/>
+          <w:szCs w:val="28"/>
+          <w:lang w:val="en-IN"/>
+        </w:rPr>
+        <w:t>o</w:t>
+      </w:r>
+      <w:r>
+        <w:rPr>
+          <w:rFonts w:ascii="Times New Roman" w:hAnsi="Times New Roman" w:cs="Times New Roman"/>
+          <w:bCs/>
+          <w:sz w:val="28"/>
+          <w:szCs w:val="28"/>
+          <w:lang w:val="en-IN"/>
+        </w:rPr>
+        <w:t>n, water supply,</w:t>
+      </w:r>
+      <w:r>
+        <w:rPr>
+          <w:rFonts w:ascii="Times New Roman" w:hAnsi="Times New Roman" w:cs="Times New Roman"/>
+          <w:bCs/>
+          <w:sz w:val="28"/>
+          <w:szCs w:val="28"/>
+          <w:lang w:val="en-IN"/>
+        </w:rPr>
+        <w:t xml:space="preserve"> </w:t>
+      </w:r>
+      <w:r>
+        <w:rPr>
+          <w:rFonts w:ascii="Times New Roman" w:hAnsi="Times New Roman" w:cs="Times New Roman"/>
+          <w:bCs/>
+          <w:sz w:val="28"/>
+          <w:szCs w:val="28"/>
+          <w:lang w:val="en-IN"/>
+        </w:rPr>
+        <w:t>flood control, water power, water harvesting and navigation are taken up, which require design of different type of energy dissipating, conveyance, and storage structures. Such design work requires hydrological investigations related to storage capacity of reservoirs, flood magnitude and its frequency of occurrence, runoff peak, and seasonal variations in stream discharge.</w:t>
+      </w:r>
+    </w:p>
+    <w:p>
+      <w:pPr>
+        <w:spacing w:line="240" w:lineRule="auto"/>
+        <w:rPr>
+          <w:rFonts w:ascii="Times New Roman" w:hAnsi="Times New Roman" w:cs="Times New Roman"/>
+          <w:b/>
+          <w:sz w:val="28"/>
+          <w:szCs w:val="28"/>
+          <w:lang w:val="en-IN"/>
+        </w:rPr>
+      </w:pPr>
+      <w:r>
+        <w:rPr>
+          <w:rFonts w:ascii="Times New Roman" w:hAnsi="Times New Roman" w:cs="Times New Roman"/>
+          <w:b/>
+          <w:sz w:val="28"/>
+          <w:szCs w:val="28"/>
+          <w:lang w:val="en-IN"/>
+        </w:rPr>
+        <w:t xml:space="preserve">Conservation of Soil (by </w:t>
+      </w:r>
+      <w:r>
+        <w:rPr>
+          <w:rFonts w:ascii="Times New Roman" w:hAnsi="Times New Roman" w:cs="Times New Roman"/>
+          <w:b/>
+          <w:sz w:val="28"/>
+          <w:szCs w:val="28"/>
+          <w:highlight w:val="yellow"/>
+          <w:lang w:val="en-IN"/>
+        </w:rPr>
+        <w:t>name here</w:t>
+      </w:r>
+      <w:r>
+        <w:rPr>
+          <w:rFonts w:ascii="Times New Roman" w:hAnsi="Times New Roman" w:cs="Times New Roman"/>
+          <w:b/>
+          <w:sz w:val="28"/>
+          <w:szCs w:val="28"/>
+          <w:lang w:val="en-IN"/>
+        </w:rPr>
+        <w:t>): -</w:t>
+      </w:r>
+    </w:p>
+    <w:p>
+      <w:pPr>
+        <w:spacing w:line="240" w:lineRule="auto"/>
+        <w:rPr>
+          <w:rFonts w:ascii="Times New Roman" w:hAnsi="Times New Roman" w:cs="Times New Roman"/>
+          <w:bCs/>
+          <w:sz w:val="28"/>
+          <w:szCs w:val="28"/>
+          <w:u w:val="single"/>
+          <w:lang w:val="en-IN"/>
+        </w:rPr>
+      </w:pPr>
+      <w:r>
+        <w:rPr>
+          <w:rFonts w:ascii="Times New Roman" w:hAnsi="Times New Roman" w:cs="Times New Roman"/>
+          <w:bCs/>
+          <w:sz w:val="28"/>
+          <w:szCs w:val="28"/>
+          <w:u w:val="single"/>
+          <w:lang w:val="en-IN"/>
+        </w:rPr>
+        <w:t>Soil Erosion and Sedimentation</w:t>
+      </w:r>
+      <w:r>
+        <w:rPr>
+          <w:rFonts w:ascii="Times New Roman" w:hAnsi="Times New Roman" w:cs="Times New Roman"/>
+          <w:bCs/>
+          <w:sz w:val="28"/>
+          <w:szCs w:val="28"/>
+          <w:u w:val="single"/>
+          <w:lang w:val="en-IN"/>
+        </w:rPr>
+        <w:t>: -</w:t>
+      </w:r>
+    </w:p>
+    <w:p>
+      <w:pPr>
+        <w:spacing w:line="240" w:lineRule="auto"/>
+        <w:rPr>
+          <w:rFonts w:ascii="Times New Roman" w:hAnsi="Times New Roman" w:cs="Times New Roman"/>
+          <w:bCs/>
+          <w:sz w:val="28"/>
+          <w:szCs w:val="28"/>
+          <w:lang w:val="en-IN"/>
+        </w:rPr>
+      </w:pPr>
+      <w:r>
+        <w:rPr>
+          <w:rFonts w:ascii="Times New Roman" w:hAnsi="Times New Roman" w:cs="Times New Roman"/>
+          <w:bCs/>
+          <w:sz w:val="28"/>
+          <w:szCs w:val="28"/>
+          <w:lang w:val="en-IN"/>
+        </w:rPr>
+        <w:tab/>
+        <w:t xml:space="preserve">Soil erosion is the physical removal of topsoil by different agents of nature, viz. falling raindrops, running water, wind velocity and gravitational pull. The Soil Conservation Society of America has defined it as the wearing away of the land surface by running water, wind, ice or other geological agents, including such processes as gravitational creep. </w:t>
+      </w:r>
+    </w:p>
+    <w:p>
+      <w:pPr>
+        <w:spacing w:line="240" w:lineRule="auto"/>
+        <w:rPr>
+          <w:rFonts w:ascii="Times New Roman" w:hAnsi="Times New Roman" w:cs="Times New Roman"/>
+          <w:bCs/>
+          <w:sz w:val="28"/>
+          <w:szCs w:val="28"/>
+          <w:lang w:val="en-IN"/>
+        </w:rPr>
+      </w:pPr>
+    </w:p>
+    <w:p>
+      <w:pPr>
+        <w:spacing w:line="240" w:lineRule="auto"/>
+        <w:rPr>
+          <w:rFonts w:ascii="Times New Roman" w:hAnsi="Times New Roman" w:cs="Times New Roman"/>
+          <w:bCs/>
+          <w:sz w:val="28"/>
+          <w:szCs w:val="28"/>
+          <w:u w:val="single"/>
+          <w:lang w:val="en-IN"/>
+        </w:rPr>
+      </w:pPr>
+      <w:r>
+        <w:rPr>
+          <w:rFonts w:ascii="Times New Roman" w:hAnsi="Times New Roman" w:cs="Times New Roman"/>
+          <w:bCs/>
+          <w:sz w:val="28"/>
+          <w:szCs w:val="28"/>
+          <w:u w:val="single"/>
+          <w:lang w:val="en-IN"/>
+        </w:rPr>
+        <w:lastRenderedPageBreak/>
+        <w:t>Conservation of Soil: -</w:t>
+      </w:r>
+    </w:p>
+    <w:p>
+      <w:pPr>
+        <w:spacing w:line="240" w:lineRule="auto"/>
+        <w:rPr>
+          <w:rFonts w:ascii="Times New Roman" w:hAnsi="Times New Roman" w:cs="Times New Roman"/>
+          <w:bCs/>
+          <w:sz w:val="28"/>
+          <w:szCs w:val="28"/>
+          <w:lang w:val="en-IN"/>
+        </w:rPr>
+      </w:pPr>
+      <w:r>
+        <w:rPr>
+          <w:rFonts w:ascii="Times New Roman" w:hAnsi="Times New Roman" w:cs="Times New Roman"/>
+          <w:bCs/>
+          <w:sz w:val="28"/>
+          <w:szCs w:val="28"/>
+          <w:lang w:val="en-IN"/>
+        </w:rPr>
+        <w:tab/>
+        <w:t>The erosive power of natural agents and erodibility properties of the soil combine to c</w:t>
+      </w:r>
+      <w:r>
+        <w:rPr>
+          <w:rFonts w:ascii="Times New Roman" w:hAnsi="Times New Roman" w:cs="Times New Roman"/>
+          <w:bCs/>
+          <w:sz w:val="28"/>
+          <w:szCs w:val="28"/>
+          <w:lang w:val="en-IN"/>
+        </w:rPr>
+        <w:t xml:space="preserve">ause erosion of soil. This process </w:t>
+      </w:r>
+      <w:r>
+        <w:rPr>
+          <w:rFonts w:ascii="Times New Roman" w:hAnsi="Times New Roman" w:cs="Times New Roman"/>
+          <w:bCs/>
+          <w:sz w:val="28"/>
+          <w:szCs w:val="28"/>
+          <w:lang w:val="en-IN"/>
+        </w:rPr>
+        <w:t>gets</w:t>
+      </w:r>
+      <w:r>
+        <w:rPr>
+          <w:rFonts w:ascii="Times New Roman" w:hAnsi="Times New Roman" w:cs="Times New Roman"/>
+          <w:bCs/>
+          <w:sz w:val="28"/>
+          <w:szCs w:val="28"/>
+          <w:lang w:val="en-IN"/>
+        </w:rPr>
+        <w:t xml:space="preserve"> accelerated with and increase in the slope of the land surface and is retarded by a decrease in the slop. The erosive power of rain and wind of the land </w:t>
+      </w:r>
+      <w:r>
+        <w:rPr>
+          <w:rFonts w:ascii="Times New Roman" w:hAnsi="Times New Roman" w:cs="Times New Roman"/>
+          <w:bCs/>
+          <w:sz w:val="28"/>
+          <w:szCs w:val="28"/>
+          <w:lang w:val="en-IN"/>
+        </w:rPr>
+        <w:t>surface</w:t>
+      </w:r>
+      <w:r>
+        <w:rPr>
+          <w:rFonts w:ascii="Times New Roman" w:hAnsi="Times New Roman" w:cs="Times New Roman"/>
+          <w:bCs/>
+          <w:sz w:val="28"/>
+          <w:szCs w:val="28"/>
+          <w:lang w:val="en-IN"/>
+        </w:rPr>
+        <w:t xml:space="preserve"> can be </w:t>
+      </w:r>
+      <w:r>
+        <w:rPr>
+          <w:rFonts w:ascii="Times New Roman" w:hAnsi="Times New Roman" w:cs="Times New Roman"/>
+          <w:bCs/>
+          <w:sz w:val="28"/>
+          <w:szCs w:val="28"/>
+          <w:lang w:val="en-IN"/>
+        </w:rPr>
+        <w:t>decreased</w:t>
+      </w:r>
+      <w:r>
+        <w:rPr>
+          <w:rFonts w:ascii="Times New Roman" w:hAnsi="Times New Roman" w:cs="Times New Roman"/>
+          <w:bCs/>
+          <w:sz w:val="28"/>
+          <w:szCs w:val="28"/>
+          <w:lang w:val="en-IN"/>
+        </w:rPr>
+        <w:t xml:space="preserve"> by intercepting these agents with a vegetative cover, by increasing the roughness of the land surface by different tillage operations and by decreasing </w:t>
+      </w:r>
+      <w:r>
+        <w:rPr>
+          <w:rFonts w:ascii="Times New Roman" w:hAnsi="Times New Roman" w:cs="Times New Roman"/>
+          <w:bCs/>
+          <w:sz w:val="28"/>
+          <w:szCs w:val="28"/>
+          <w:lang w:val="en-IN"/>
+        </w:rPr>
+        <w:t>the</w:t>
+      </w:r>
+      <w:r>
+        <w:rPr>
+          <w:rFonts w:ascii="Times New Roman" w:hAnsi="Times New Roman" w:cs="Times New Roman"/>
+          <w:bCs/>
+          <w:sz w:val="28"/>
+          <w:szCs w:val="28"/>
+          <w:lang w:val="en-IN"/>
+        </w:rPr>
+        <w:t xml:space="preserve"> slope of the land by </w:t>
+      </w:r>
+      <w:r>
+        <w:rPr>
+          <w:rFonts w:ascii="Times New Roman" w:hAnsi="Times New Roman" w:cs="Times New Roman"/>
+          <w:bCs/>
+          <w:sz w:val="28"/>
+          <w:szCs w:val="28"/>
+          <w:lang w:val="en-IN"/>
+        </w:rPr>
+        <w:t>adoption</w:t>
+      </w:r>
+      <w:r>
+        <w:rPr>
+          <w:rFonts w:ascii="Times New Roman" w:hAnsi="Times New Roman" w:cs="Times New Roman"/>
+          <w:bCs/>
+          <w:sz w:val="28"/>
+          <w:szCs w:val="28"/>
+          <w:lang w:val="en-IN"/>
+        </w:rPr>
+        <w:t xml:space="preserve"> of suitable practice, viz. bunds, terraces and other such structures. </w:t>
+      </w:r>
+      <w:r>
+        <w:rPr>
+          <w:rFonts w:ascii="Times New Roman" w:hAnsi="Times New Roman" w:cs="Times New Roman"/>
+          <w:bCs/>
+          <w:sz w:val="28"/>
+          <w:szCs w:val="28"/>
+          <w:lang w:val="en-IN"/>
+        </w:rPr>
+        <w:t>These practices</w:t>
+      </w:r>
+      <w:r>
+        <w:rPr>
+          <w:rFonts w:ascii="Times New Roman" w:hAnsi="Times New Roman" w:cs="Times New Roman"/>
+          <w:bCs/>
+          <w:sz w:val="28"/>
+          <w:szCs w:val="28"/>
+          <w:lang w:val="en-IN"/>
+        </w:rPr>
+        <w:t xml:space="preserve"> are broadly classified into vegetative, soil management, and mechanical practice, and are employed as per the availability of resource, locally available </w:t>
+      </w:r>
+      <w:r>
+        <w:rPr>
+          <w:rFonts w:ascii="Times New Roman" w:hAnsi="Times New Roman" w:cs="Times New Roman"/>
+          <w:bCs/>
+          <w:sz w:val="28"/>
+          <w:szCs w:val="28"/>
+          <w:lang w:val="en-IN"/>
+        </w:rPr>
+        <w:t>construction</w:t>
+      </w:r>
+      <w:r>
+        <w:rPr>
+          <w:rFonts w:ascii="Times New Roman" w:hAnsi="Times New Roman" w:cs="Times New Roman"/>
+          <w:bCs/>
+          <w:sz w:val="28"/>
+          <w:szCs w:val="28"/>
+          <w:lang w:val="en-IN"/>
+        </w:rPr>
+        <w:t xml:space="preserve"> material and expertise, and the severity of soil erosion. The design of these measures for </w:t>
+      </w:r>
+      <w:r>
+        <w:rPr>
+          <w:rFonts w:ascii="Times New Roman" w:hAnsi="Times New Roman" w:cs="Times New Roman"/>
+          <w:bCs/>
+          <w:sz w:val="28"/>
+          <w:szCs w:val="28"/>
+          <w:lang w:val="en-IN"/>
+        </w:rPr>
+        <w:t>cultivated</w:t>
+      </w:r>
+      <w:r>
+        <w:rPr>
+          <w:rFonts w:ascii="Times New Roman" w:hAnsi="Times New Roman" w:cs="Times New Roman"/>
+          <w:bCs/>
+          <w:sz w:val="28"/>
+          <w:szCs w:val="28"/>
+          <w:lang w:val="en-IN"/>
+        </w:rPr>
+        <w:t xml:space="preserve"> lands is different from that for forest lands.</w:t>
+      </w:r>
+    </w:p>
+    <w:p>
+      <w:pPr>
+        <w:spacing w:line="240" w:lineRule="auto"/>
+        <w:rPr>
+          <w:rFonts w:ascii="Times New Roman" w:hAnsi="Times New Roman" w:cs="Times New Roman"/>
+          <w:bCs/>
+          <w:sz w:val="28"/>
+          <w:szCs w:val="28"/>
+          <w:lang w:val="en-IN"/>
+        </w:rPr>
+      </w:pPr>
+    </w:p>
+    <w:p>
+      <w:pPr>
+        <w:spacing w:line="240" w:lineRule="auto"/>
+        <w:rPr>
+          <w:rFonts w:ascii="Times New Roman" w:hAnsi="Times New Roman" w:cs="Times New Roman"/>
+          <w:b/>
+          <w:sz w:val="28"/>
+          <w:szCs w:val="28"/>
+          <w:lang w:val="en-IN"/>
+        </w:rPr>
+      </w:pPr>
+      <w:r>
+        <w:rPr>
+          <w:rFonts w:ascii="Times New Roman" w:hAnsi="Times New Roman" w:cs="Times New Roman"/>
+          <w:b/>
+          <w:sz w:val="28"/>
+          <w:szCs w:val="28"/>
+          <w:lang w:val="en-IN"/>
+        </w:rPr>
+        <w:t>Soil Conservation Practices</w:t>
+      </w:r>
+      <w:r>
+        <w:rPr>
+          <w:rFonts w:ascii="Times New Roman" w:hAnsi="Times New Roman" w:cs="Times New Roman"/>
+          <w:b/>
+          <w:sz w:val="28"/>
+          <w:szCs w:val="28"/>
+          <w:lang w:val="en-IN"/>
+        </w:rPr>
+        <w:t xml:space="preserve"> (by </w:t>
+      </w:r>
+      <w:r>
+        <w:rPr>
+          <w:rFonts w:ascii="Times New Roman" w:hAnsi="Times New Roman" w:cs="Times New Roman"/>
+          <w:b/>
+          <w:sz w:val="28"/>
+          <w:szCs w:val="28"/>
+          <w:highlight w:val="yellow"/>
+          <w:lang w:val="en-IN"/>
+        </w:rPr>
+        <w:t>name here</w:t>
+      </w:r>
+      <w:r>
+        <w:rPr>
+          <w:rFonts w:ascii="Times New Roman" w:hAnsi="Times New Roman" w:cs="Times New Roman"/>
+          <w:b/>
+          <w:sz w:val="28"/>
+          <w:szCs w:val="28"/>
+          <w:lang w:val="en-IN"/>
+        </w:rPr>
+        <w:t>): -</w:t>
+      </w:r>
+    </w:p>
+    <w:p>
+      <w:pPr>
+        <w:spacing w:line="240" w:lineRule="auto"/>
+        <w:rPr>
+          <w:rFonts w:ascii="Times New Roman" w:hAnsi="Times New Roman" w:cs="Times New Roman"/>
+          <w:bCs/>
+          <w:sz w:val="28"/>
+          <w:szCs w:val="28"/>
+          <w:lang w:val="en-IN"/>
+        </w:rPr>
+      </w:pPr>
+      <w:r>
+        <w:rPr>
+          <w:rFonts w:ascii="Times New Roman" w:hAnsi="Times New Roman" w:cs="Times New Roman"/>
+          <w:b/>
+          <w:sz w:val="28"/>
+          <w:szCs w:val="28"/>
+          <w:lang w:val="en-IN"/>
+        </w:rPr>
+        <w:tab/>
+      </w:r>
+      <w:r>
+        <w:rPr>
+          <w:rFonts w:ascii="Times New Roman" w:hAnsi="Times New Roman" w:cs="Times New Roman"/>
+          <w:bCs/>
+          <w:sz w:val="28"/>
+          <w:szCs w:val="28"/>
+          <w:lang w:val="en-IN"/>
+        </w:rPr>
+        <w:t xml:space="preserve">Mechanical and vegetative practice are employed on milder slopes for conservation of soil, by farming across the slope of the land. The </w:t>
+      </w:r>
+      <w:r>
+        <w:rPr>
+          <w:rFonts w:ascii="Times New Roman" w:hAnsi="Times New Roman" w:cs="Times New Roman"/>
+          <w:bCs/>
+          <w:sz w:val="28"/>
+          <w:szCs w:val="28"/>
+          <w:lang w:val="en-IN"/>
+        </w:rPr>
+        <w:t>basic</w:t>
+      </w:r>
+      <w:r>
+        <w:rPr>
+          <w:rFonts w:ascii="Times New Roman" w:hAnsi="Times New Roman" w:cs="Times New Roman"/>
+          <w:bCs/>
+          <w:sz w:val="28"/>
+          <w:szCs w:val="28"/>
+          <w:lang w:val="en-IN"/>
+        </w:rPr>
+        <w:t xml:space="preserve"> </w:t>
+      </w:r>
+      <w:r>
+        <w:rPr>
+          <w:rFonts w:ascii="Times New Roman" w:hAnsi="Times New Roman" w:cs="Times New Roman"/>
+          <w:bCs/>
+          <w:sz w:val="28"/>
+          <w:szCs w:val="28"/>
+          <w:lang w:val="en-IN"/>
+        </w:rPr>
+        <w:t>principle</w:t>
+      </w:r>
+      <w:r>
+        <w:rPr>
+          <w:rFonts w:ascii="Times New Roman" w:hAnsi="Times New Roman" w:cs="Times New Roman"/>
+          <w:bCs/>
+          <w:sz w:val="28"/>
+          <w:szCs w:val="28"/>
+          <w:lang w:val="en-IN"/>
+        </w:rPr>
+        <w:t xml:space="preserve"> underlying this approach is to cause reduction in the effect of slope on </w:t>
+      </w:r>
+      <w:r>
+        <w:rPr>
+          <w:rFonts w:ascii="Times New Roman" w:hAnsi="Times New Roman" w:cs="Times New Roman"/>
+          <w:bCs/>
+          <w:sz w:val="28"/>
+          <w:szCs w:val="28"/>
+          <w:lang w:val="en-IN"/>
+        </w:rPr>
+        <w:t>the runoff</w:t>
+      </w:r>
+      <w:r>
+        <w:rPr>
+          <w:rFonts w:ascii="Times New Roman" w:hAnsi="Times New Roman" w:cs="Times New Roman"/>
+          <w:bCs/>
+          <w:sz w:val="28"/>
+          <w:szCs w:val="28"/>
+          <w:lang w:val="en-IN"/>
+        </w:rPr>
+        <w:t xml:space="preserve"> velocity and, thereby, reduce soil erosion. One steeper slopes, mechanical measures and structure </w:t>
+      </w:r>
+      <w:r>
+        <w:rPr>
+          <w:rFonts w:ascii="Times New Roman" w:hAnsi="Times New Roman" w:cs="Times New Roman"/>
+          <w:bCs/>
+          <w:sz w:val="28"/>
+          <w:szCs w:val="28"/>
+          <w:lang w:val="en-IN"/>
+        </w:rPr>
+        <w:t xml:space="preserve">are constructed to reduce the effect of slope on runoff velocity. The most common mechanical measure is the grading (levelling) of land </w:t>
+      </w:r>
+      <w:r>
+        <w:rPr>
+          <w:rFonts w:ascii="Times New Roman" w:hAnsi="Times New Roman" w:cs="Times New Roman"/>
+          <w:bCs/>
+          <w:sz w:val="28"/>
+          <w:szCs w:val="28"/>
+          <w:lang w:val="en-IN"/>
+        </w:rPr>
+        <w:t>surface</w:t>
+      </w:r>
+      <w:r>
+        <w:rPr>
+          <w:rFonts w:ascii="Times New Roman" w:hAnsi="Times New Roman" w:cs="Times New Roman"/>
+          <w:bCs/>
+          <w:sz w:val="28"/>
+          <w:szCs w:val="28"/>
+          <w:lang w:val="en-IN"/>
+        </w:rPr>
+        <w:t>, but on very steep sl</w:t>
+      </w:r>
+      <w:r>
+        <w:rPr>
+          <w:rFonts w:ascii="Times New Roman" w:hAnsi="Times New Roman" w:cs="Times New Roman"/>
+          <w:bCs/>
+          <w:sz w:val="28"/>
+          <w:szCs w:val="28"/>
+          <w:lang w:val="en-IN"/>
+        </w:rPr>
+        <w:t>o</w:t>
+      </w:r>
+      <w:r>
+        <w:rPr>
+          <w:rFonts w:ascii="Times New Roman" w:hAnsi="Times New Roman" w:cs="Times New Roman"/>
+          <w:bCs/>
+          <w:sz w:val="28"/>
+          <w:szCs w:val="28"/>
+          <w:lang w:val="en-IN"/>
+        </w:rPr>
+        <w:t>pes</w:t>
+      </w:r>
+      <w:r>
+        <w:rPr>
+          <w:rFonts w:ascii="Times New Roman" w:hAnsi="Times New Roman" w:cs="Times New Roman"/>
+          <w:bCs/>
+          <w:sz w:val="28"/>
+          <w:szCs w:val="28"/>
+          <w:lang w:val="en-IN"/>
+        </w:rPr>
+        <w:t xml:space="preserve"> </w:t>
+      </w:r>
+      <w:r>
+        <w:rPr>
+          <w:rFonts w:ascii="Times New Roman" w:hAnsi="Times New Roman" w:cs="Times New Roman"/>
+          <w:bCs/>
+          <w:sz w:val="28"/>
+          <w:szCs w:val="28"/>
+          <w:lang w:val="en-IN"/>
+        </w:rPr>
+        <w:t xml:space="preserve">deeper cuts and fills are </w:t>
+      </w:r>
+      <w:r>
+        <w:rPr>
+          <w:rFonts w:ascii="Times New Roman" w:hAnsi="Times New Roman" w:cs="Times New Roman"/>
+          <w:bCs/>
+          <w:sz w:val="28"/>
+          <w:szCs w:val="28"/>
+          <w:lang w:val="en-IN"/>
+        </w:rPr>
+        <w:t>encountered</w:t>
+      </w:r>
+      <w:r>
+        <w:rPr>
+          <w:rFonts w:ascii="Times New Roman" w:hAnsi="Times New Roman" w:cs="Times New Roman"/>
+          <w:bCs/>
+          <w:sz w:val="28"/>
+          <w:szCs w:val="28"/>
+          <w:lang w:val="en-IN"/>
+        </w:rPr>
+        <w:t xml:space="preserve"> which tend to expose the subsoil, and subsequently </w:t>
+      </w:r>
+      <w:r>
+        <w:rPr>
+          <w:rFonts w:ascii="Times New Roman" w:hAnsi="Times New Roman" w:cs="Times New Roman"/>
+          <w:bCs/>
+          <w:sz w:val="28"/>
+          <w:szCs w:val="28"/>
+          <w:lang w:val="en-IN"/>
+        </w:rPr>
+        <w:t>cause</w:t>
+      </w:r>
+      <w:r>
+        <w:rPr>
+          <w:rFonts w:ascii="Times New Roman" w:hAnsi="Times New Roman" w:cs="Times New Roman"/>
+          <w:bCs/>
+          <w:sz w:val="28"/>
+          <w:szCs w:val="28"/>
+          <w:lang w:val="en-IN"/>
+        </w:rPr>
+        <w:t xml:space="preserve"> reduction sin the fertility level of soil. </w:t>
+      </w:r>
+      <w:r>
+        <w:rPr>
+          <w:rFonts w:ascii="Times New Roman" w:hAnsi="Times New Roman" w:cs="Times New Roman"/>
+          <w:bCs/>
+          <w:sz w:val="28"/>
+          <w:szCs w:val="28"/>
+          <w:lang w:val="en-IN"/>
+        </w:rPr>
+        <w:t>In such</w:t>
+      </w:r>
+      <w:r>
+        <w:rPr>
+          <w:rFonts w:ascii="Times New Roman" w:hAnsi="Times New Roman" w:cs="Times New Roman"/>
+          <w:bCs/>
+          <w:sz w:val="28"/>
+          <w:szCs w:val="28"/>
+          <w:lang w:val="en-IN"/>
+        </w:rPr>
+        <w:t xml:space="preserve"> cases, the land is divided into strips and laid across the slope int </w:t>
+      </w:r>
+      <w:r>
+        <w:rPr>
+          <w:rFonts w:ascii="Times New Roman" w:hAnsi="Times New Roman" w:cs="Times New Roman"/>
+          <w:bCs/>
+          <w:sz w:val="28"/>
+          <w:szCs w:val="28"/>
+          <w:lang w:val="en-IN"/>
+        </w:rPr>
+        <w:t>he forms</w:t>
+      </w:r>
+      <w:r>
+        <w:rPr>
+          <w:rFonts w:ascii="Times New Roman" w:hAnsi="Times New Roman" w:cs="Times New Roman"/>
+          <w:bCs/>
+          <w:sz w:val="28"/>
+          <w:szCs w:val="28"/>
+          <w:lang w:val="en-IN"/>
+        </w:rPr>
+        <w:t xml:space="preserve"> of terraces and bunds. Basically, except for bench terraces, in al </w:t>
+      </w:r>
+      <w:r>
+        <w:rPr>
+          <w:rFonts w:ascii="Times New Roman" w:hAnsi="Times New Roman" w:cs="Times New Roman"/>
+          <w:bCs/>
+          <w:sz w:val="28"/>
+          <w:szCs w:val="28"/>
+          <w:lang w:val="en-IN"/>
+        </w:rPr>
+        <w:t>these</w:t>
+      </w:r>
+      <w:r>
+        <w:rPr>
+          <w:rFonts w:ascii="Times New Roman" w:hAnsi="Times New Roman" w:cs="Times New Roman"/>
+          <w:bCs/>
+          <w:sz w:val="28"/>
+          <w:szCs w:val="28"/>
+          <w:lang w:val="en-IN"/>
+        </w:rPr>
+        <w:t xml:space="preserve"> strips, the soil </w:t>
+      </w:r>
+      <w:r>
+        <w:rPr>
+          <w:rFonts w:ascii="Times New Roman" w:hAnsi="Times New Roman" w:cs="Times New Roman"/>
+          <w:bCs/>
+          <w:sz w:val="28"/>
+          <w:szCs w:val="28"/>
+          <w:lang w:val="en-IN"/>
+        </w:rPr>
+        <w:t>forms</w:t>
+      </w:r>
+      <w:r>
+        <w:rPr>
+          <w:rFonts w:ascii="Times New Roman" w:hAnsi="Times New Roman" w:cs="Times New Roman"/>
+          <w:bCs/>
+          <w:sz w:val="28"/>
+          <w:szCs w:val="28"/>
+          <w:lang w:val="en-IN"/>
+        </w:rPr>
+        <w:t xml:space="preserve"> the top of </w:t>
+      </w:r>
+      <w:r>
+        <w:rPr>
+          <w:rFonts w:ascii="Times New Roman" w:hAnsi="Times New Roman" w:cs="Times New Roman"/>
+          <w:bCs/>
+          <w:sz w:val="28"/>
+          <w:szCs w:val="28"/>
+          <w:lang w:val="en-IN"/>
+        </w:rPr>
+        <w:t>the</w:t>
+      </w:r>
+      <w:r>
+        <w:rPr>
+          <w:rFonts w:ascii="Times New Roman" w:hAnsi="Times New Roman" w:cs="Times New Roman"/>
+          <w:bCs/>
+          <w:sz w:val="28"/>
+          <w:szCs w:val="28"/>
+          <w:lang w:val="en-IN"/>
+        </w:rPr>
+        <w:t xml:space="preserve"> strip erodes and settles down at the bottom of the strip, and eventually levels up itself with a grade that is not very erosive. </w:t>
+      </w:r>
+    </w:p>
+    <w:p>
+      <w:pPr>
+        <w:spacing w:line="240" w:lineRule="auto"/>
+        <w:rPr>
+          <w:rFonts w:ascii="Times New Roman" w:hAnsi="Times New Roman" w:cs="Times New Roman"/>
+          <w:bCs/>
+          <w:sz w:val="28"/>
+          <w:szCs w:val="28"/>
+          <w:lang w:val="en-IN"/>
+        </w:rPr>
+      </w:pPr>
+      <w:r>
+        <w:rPr>
+          <w:rFonts w:ascii="Times New Roman" w:hAnsi="Times New Roman" w:cs="Times New Roman"/>
+          <w:bCs/>
+          <w:sz w:val="28"/>
+          <w:szCs w:val="28"/>
+          <w:lang w:val="en-IN"/>
+        </w:rPr>
+        <w:tab/>
+        <w:t xml:space="preserve">The following types of vegetative and mechanical practice are being used to </w:t>
+      </w:r>
+      <w:r>
+        <w:rPr>
+          <w:rFonts w:ascii="Times New Roman" w:hAnsi="Times New Roman" w:cs="Times New Roman"/>
+          <w:bCs/>
+          <w:sz w:val="28"/>
+          <w:szCs w:val="28"/>
+          <w:lang w:val="en-IN"/>
+        </w:rPr>
+        <w:t>present:</w:t>
+      </w:r>
+    </w:p>
+    <w:p>
+      <w:pPr>
+        <w:pStyle w:val="ListParagraph"/>
+        <w:numPr>
+          <w:ilvl w:val="1"/>
+          <w:numId w:val="19"/>
+        </w:numPr>
+        <w:spacing w:line="240" w:lineRule="auto"/>
+        <w:rPr>
+          <w:rFonts w:ascii="Times New Roman" w:hAnsi="Times New Roman" w:cs="Times New Roman"/>
+          <w:b/>
+          <w:sz w:val="28"/>
+          <w:szCs w:val="28"/>
+          <w:lang w:val="en-IN"/>
+        </w:rPr>
+      </w:pPr>
+      <w:r>
+        <w:rPr>
+          <w:rFonts w:ascii="Times New Roman" w:hAnsi="Times New Roman" w:cs="Times New Roman"/>
+          <w:bCs/>
+          <w:sz w:val="28"/>
+          <w:szCs w:val="28"/>
+          <w:lang w:val="en-IN"/>
+        </w:rPr>
+        <w:t>Contouring</w:t>
+      </w:r>
+    </w:p>
+    <w:p>
+      <w:pPr>
+        <w:pStyle w:val="ListParagraph"/>
+        <w:numPr>
+          <w:ilvl w:val="1"/>
+          <w:numId w:val="19"/>
+        </w:numPr>
+        <w:spacing w:line="240" w:lineRule="auto"/>
+        <w:rPr>
+          <w:rFonts w:ascii="Times New Roman" w:hAnsi="Times New Roman" w:cs="Times New Roman"/>
+          <w:b/>
+          <w:sz w:val="28"/>
+          <w:szCs w:val="28"/>
+          <w:lang w:val="en-IN"/>
+        </w:rPr>
+      </w:pPr>
+      <w:r>
+        <w:rPr>
+          <w:rFonts w:ascii="Times New Roman" w:hAnsi="Times New Roman" w:cs="Times New Roman"/>
+          <w:bCs/>
+          <w:sz w:val="28"/>
+          <w:szCs w:val="28"/>
+          <w:lang w:val="en-IN"/>
+        </w:rPr>
+        <w:t xml:space="preserve">Strip cropping </w:t>
+      </w:r>
+      <w:r>
+        <w:rPr>
+          <w:rFonts w:ascii="Times New Roman" w:hAnsi="Times New Roman" w:cs="Times New Roman"/>
+          <w:bCs/>
+          <w:sz w:val="28"/>
+          <w:szCs w:val="28"/>
+          <w:lang w:val="en-IN"/>
+        </w:rPr>
+        <w:tab/>
+      </w:r>
+    </w:p>
+    <w:p>
+      <w:pPr>
+        <w:pStyle w:val="ListParagraph"/>
+        <w:numPr>
+          <w:ilvl w:val="1"/>
+          <w:numId w:val="19"/>
+        </w:numPr>
+        <w:spacing w:line="240" w:lineRule="auto"/>
+        <w:rPr>
+          <w:rFonts w:ascii="Times New Roman" w:hAnsi="Times New Roman" w:cs="Times New Roman"/>
+          <w:b/>
+          <w:sz w:val="28"/>
+          <w:szCs w:val="28"/>
+          <w:lang w:val="en-IN"/>
+        </w:rPr>
+      </w:pPr>
+      <w:r>
+        <w:rPr>
+          <w:rFonts w:ascii="Times New Roman" w:hAnsi="Times New Roman" w:cs="Times New Roman"/>
+          <w:bCs/>
+          <w:sz w:val="28"/>
+          <w:szCs w:val="28"/>
+          <w:lang w:val="en-IN"/>
+        </w:rPr>
+        <w:t xml:space="preserve">Tillage operation </w:t>
+      </w:r>
+      <w:r>
+        <w:rPr>
+          <w:rFonts w:ascii="Times New Roman" w:hAnsi="Times New Roman" w:cs="Times New Roman"/>
+          <w:b/>
+          <w:sz w:val="28"/>
+          <w:szCs w:val="28"/>
+          <w:lang w:val="en-IN"/>
+        </w:rPr>
+        <w:tab/>
+      </w:r>
+    </w:p>
+    <w:p>
+      <w:pPr>
+        <w:spacing w:line="240" w:lineRule="auto"/>
+        <w:rPr>
+          <w:rFonts w:ascii="Times New Roman" w:hAnsi="Times New Roman" w:cs="Times New Roman"/>
+          <w:b/>
+          <w:sz w:val="28"/>
+          <w:szCs w:val="28"/>
+          <w:lang w:val="en-IN"/>
+        </w:rPr>
+      </w:pPr>
+    </w:p>
+    <w:p>
+      <w:pPr>
+        <w:spacing w:line="240" w:lineRule="auto"/>
+        <w:ind w:firstLine="720"/>
+        <w:rPr>
+          <w:rFonts w:ascii="Times New Roman" w:hAnsi="Times New Roman" w:cs="Times New Roman"/>
+          <w:bCs/>
+          <w:sz w:val="28"/>
+          <w:szCs w:val="28"/>
+          <w:lang w:val="en-IN"/>
+        </w:rPr>
+      </w:pPr>
+      <w:r>
+        <w:rPr>
+          <w:rFonts w:ascii="Times New Roman" w:hAnsi="Times New Roman" w:cs="Times New Roman"/>
+          <w:bCs/>
+          <w:sz w:val="28"/>
+          <w:szCs w:val="28"/>
+          <w:lang w:val="en-IN"/>
+        </w:rPr>
+        <w:t>Author of these book explain how soil erosion take place in first place, how we can prevent soil erosion, and how to face soil erosion problems with solution with deep understanding.</w:t>
+      </w:r>
+    </w:p>
+    <w:p>
+      <w:pPr>
+        <w:spacing w:line="240" w:lineRule="auto"/>
+        <w:rPr>
+          <w:rFonts w:ascii="Times New Roman" w:hAnsi="Times New Roman" w:cs="Times New Roman"/>
+          <w:b/>
+          <w:sz w:val="28"/>
+          <w:szCs w:val="28"/>
+          <w:lang w:val="en-IN"/>
+        </w:rPr>
+      </w:pPr>
+      <w:r>
+        <w:rPr>
+          <w:rFonts w:ascii="Times New Roman" w:hAnsi="Times New Roman" w:cs="Times New Roman"/>
+          <w:b/>
+          <w:sz w:val="28"/>
+          <w:szCs w:val="28"/>
+          <w:lang w:val="en-IN"/>
+        </w:rPr>
+        <w:lastRenderedPageBreak/>
         <w:t>Benefits of Conservation of Natural Resources:</w:t>
       </w:r>
       <w:r>
@@ -8369,18 +9598,7 @@
           <w:szCs w:val="28"/>
           <w:lang w:val="en-IN"/>
         </w:rPr>
-        <w:t xml:space="preserve">: Natural resources such as parks, beaches, and cultural landscapes provide recreational opportunities and cultural </w:t>
-      </w:r>
-      <w:r>
-        <w:rPr>
-          <w:rFonts w:ascii="Times New Roman" w:hAnsi="Times New Roman" w:cs="Times New Roman"/>
-          <w:bCs/>
-          <w:sz w:val="28"/>
-          <w:szCs w:val="28"/>
-          <w:lang w:val="en-IN"/>
-        </w:rPr>
-        <w:lastRenderedPageBreak/>
-        <w:t>significance. By conserving these resources, we can ensure that future generations can enjoy these benefits.</w:t>
+        <w:t>: Natural resources such as parks, beaches, and cultural landscapes provide recreational opportunities and cultural significance. By conserving these resources, we can ensure that future generations can enjoy these benefits.</w:t>
       </w:r>
     </w:p>
     <w:p>
@@ -8483,6 +9701,7 @@
           <w:sz w:val="28"/>
           <w:szCs w:val="28"/>
         </w:rPr>
+        <w:lastRenderedPageBreak/>
         <w:t>S</w:t>
       </w:r>
       <w:r>
@@ -9183,87 +10402,88 @@
           <w:sz w:val="28"/>
           <w:szCs w:val="28"/>
         </w:rPr>
-        <w:t xml:space="preserve">However, challenges remain in the conservation of natural resources. These challenges include the increasing human population and demand for resources, climate change, and habitat loss. Therefore, it is crucial to continue conservation </w:t>
-      </w:r>
-      <w:r>
-        <w:rPr>
-          <w:rFonts w:ascii="Times New Roman" w:hAnsi="Times New Roman" w:cs="Times New Roman"/>
-          <w:bCs/>
-          <w:sz w:val="28"/>
-          <w:szCs w:val="28"/>
+        <w:t>However, challenges remain in the conservation of natural resources. These challenges include the increasing human population and demand for resources, climate change, and habitat loss. Therefore, it is crucial to continue conservation efforts and promote sustainable development practices to ensure the long-term sustainability of our planet.</w:t>
+      </w:r>
+    </w:p>
+    <w:p>
+      <w:pPr>
+        <w:rPr>
+          <w:rFonts w:ascii="Times New Roman" w:hAnsi="Times New Roman" w:cs="Times New Roman"/>
+          <w:b/>
+          <w:sz w:val="28"/>
+          <w:szCs w:val="28"/>
+        </w:rPr>
+      </w:pPr>
+      <w:r>
+        <w:rPr>
+          <w:rFonts w:ascii="Times New Roman" w:hAnsi="Times New Roman" w:cs="Times New Roman"/>
+          <w:b/>
+          <w:sz w:val="28"/>
+          <w:szCs w:val="28"/>
+        </w:rPr>
+        <w:t xml:space="preserve"> “Forest Man of India</w:t>
+      </w:r>
+      <w:r>
+        <w:rPr>
+          <w:rFonts w:ascii="Times New Roman" w:hAnsi="Times New Roman" w:cs="Times New Roman"/>
+          <w:b/>
+          <w:sz w:val="28"/>
+          <w:szCs w:val="28"/>
+        </w:rPr>
+        <w:t>”: -</w:t>
+      </w:r>
+    </w:p>
+    <w:p>
+      <w:pPr>
+        <w:ind w:firstLine="720"/>
+        <w:rPr>
+          <w:rFonts w:ascii="Times New Roman" w:hAnsi="Times New Roman" w:cs="Times New Roman"/>
+          <w:bCs/>
+          <w:sz w:val="28"/>
+          <w:szCs w:val="28"/>
+          <w:lang w:val="en-IN"/>
+        </w:rPr>
+      </w:pPr>
+      <w:r>
+        <w:rPr>
+          <w:rFonts w:ascii="Times New Roman" w:hAnsi="Times New Roman" w:cs="Times New Roman"/>
+          <w:bCs/>
+          <w:sz w:val="28"/>
+          <w:szCs w:val="28"/>
+          <w:lang w:val="en-IN"/>
+        </w:rPr>
+        <w:t>Jadav Payeng, also known as the "Forest Man of India," is an environmental activist and conservationist from the northeastern state of Assam in India. Payeng is known for his incredible efforts in planting trees and creating a forest on a barren sandbar on the Brahmaputra River in Assam, which is now home to a diverse range of wildlife.</w:t>
+      </w:r>
+      <w:r>
+        <w:rPr>
+          <w:rFonts w:ascii="Times New Roman" w:hAnsi="Times New Roman" w:cs="Times New Roman"/>
+          <w:bCs/>
+          <w:sz w:val="28"/>
+          <w:szCs w:val="28"/>
+          <w:lang w:val="en-IN"/>
+        </w:rPr>
+        <w:t xml:space="preserve"> </w:t>
+      </w:r>
+      <w:r>
+        <w:rPr>
+          <w:rFonts w:ascii="Times New Roman" w:hAnsi="Times New Roman" w:cs="Times New Roman"/>
+          <w:bCs/>
+          <w:sz w:val="28"/>
+          <w:szCs w:val="28"/>
+          <w:lang w:val="en-IN"/>
+        </w:rPr>
+        <w:t xml:space="preserve">Payeng was born in 1963 in the Jorhat district of Assam. He grew up in </w:t>
+      </w:r>
+      <w:r>
+        <w:rPr>
+          <w:rFonts w:ascii="Times New Roman" w:hAnsi="Times New Roman" w:cs="Times New Roman"/>
+          <w:bCs/>
+          <w:sz w:val="28"/>
+          <w:szCs w:val="28"/>
+          <w:lang w:val="en-IN"/>
         </w:rPr>
         <w:lastRenderedPageBreak/>
-        <w:t>efforts and promote sustainable development practices to ensure the long-term sustainability of our planet.</w:t>
-      </w:r>
-    </w:p>
-    <w:p>
-      <w:pPr>
-        <w:rPr>
-          <w:rFonts w:ascii="Times New Roman" w:hAnsi="Times New Roman" w:cs="Times New Roman"/>
-          <w:b/>
-          <w:sz w:val="28"/>
-          <w:szCs w:val="28"/>
-        </w:rPr>
-      </w:pPr>
-      <w:r>
-        <w:rPr>
-          <w:rFonts w:ascii="Times New Roman" w:hAnsi="Times New Roman" w:cs="Times New Roman"/>
-          <w:b/>
-          <w:sz w:val="28"/>
-          <w:szCs w:val="28"/>
-        </w:rPr>
-        <w:t xml:space="preserve"> “Forest Man of India</w:t>
-      </w:r>
-      <w:r>
-        <w:rPr>
-          <w:rFonts w:ascii="Times New Roman" w:hAnsi="Times New Roman" w:cs="Times New Roman"/>
-          <w:b/>
-          <w:sz w:val="28"/>
-          <w:szCs w:val="28"/>
-        </w:rPr>
-        <w:t>”: -</w:t>
-      </w:r>
-    </w:p>
-    <w:p>
-      <w:pPr>
-        <w:ind w:firstLine="720"/>
-        <w:rPr>
-          <w:rFonts w:ascii="Times New Roman" w:hAnsi="Times New Roman" w:cs="Times New Roman"/>
-          <w:bCs/>
-          <w:sz w:val="28"/>
-          <w:szCs w:val="28"/>
-          <w:lang w:val="en-IN"/>
-        </w:rPr>
-      </w:pPr>
-      <w:r>
-        <w:rPr>
-          <w:rFonts w:ascii="Times New Roman" w:hAnsi="Times New Roman" w:cs="Times New Roman"/>
-          <w:bCs/>
-          <w:sz w:val="28"/>
-          <w:szCs w:val="28"/>
-          <w:lang w:val="en-IN"/>
-        </w:rPr>
-        <w:t>Jadav Payeng, also known as the "Forest Man of India," is an environmental activist and conservationist from the northeastern state of Assam in India. Payeng is known for his incredible efforts in planting trees and creating a forest on a barren sandbar on the Brahmaputra River in Assam, which is now home to a diverse range of wildlife.</w:t>
-      </w:r>
-      <w:r>
-        <w:rPr>
-          <w:rFonts w:ascii="Times New Roman" w:hAnsi="Times New Roman" w:cs="Times New Roman"/>
-          <w:bCs/>
-          <w:sz w:val="28"/>
-          <w:szCs w:val="28"/>
-          <w:lang w:val="en-IN"/>
-        </w:rPr>
-        <w:t xml:space="preserve"> </w:t>
-      </w:r>
-      <w:r>
-        <w:rPr>
-          <w:rFonts w:ascii="Times New Roman" w:hAnsi="Times New Roman" w:cs="Times New Roman"/>
-          <w:bCs/>
-          <w:sz w:val="28"/>
-          <w:szCs w:val="28"/>
-          <w:lang w:val="en-IN"/>
-        </w:rPr>
-        <w:t>Payeng was born in 1963 in the Jorhat district of Assam. He grew up in a small village near the Brahmaputra River and spent most of his childhood in close contact with nature. As a young boy, Payeng was disturbed by the alarming rate of erosion on the river's sandbars, which were turning into barren wastelands devoid of any vegetation.</w:t>
+        <w:t>a small village near the Brahmaputra River and spent most of his childhood in close contact with nature. As a young boy, Payeng was disturbed by the alarming rate of erosion on the river's sandbars, which were turning into barren wastelands devoid of any vegetation.</w:t>
       </w:r>
     </w:p>
     <w:p>
@@ -9665,7 +10885,17 @@
           <w:sz w:val="28"/>
           <w:szCs w:val="28"/>
         </w:rPr>
-        <w:t>The conservation of natural resources is a vital concept that emphasizes the need to manage and utilize natural resources sustainably. It involves preserving resources for future generations and preventing depletion due to human activities. Conservation efforts include reducing waste and pollution, reforestation, energy conservation, and sustainable farming practices. The increasing human population and demand for resources pose a significant challenge to conservation efforts. Sustainable development practices are necessary to balance economic growth with environmental protection. Overall, conservation of natural resources is essential to maintain ecological balance and biodiversity and ensure the long-term sustainability of our planet.</w:t>
+        <w:t xml:space="preserve">The conservation of natural resources is a vital concept that emphasizes the need to manage and utilize natural resources sustainably. It involves preserving resources for future generations and preventing depletion due to human activities. Conservation efforts include reducing waste and pollution, reforestation, energy conservation, and sustainable farming practices. The increasing human population </w:t>
+      </w:r>
+      <w:r>
+        <w:rPr>
+          <w:rFonts w:ascii="Times New Roman" w:hAnsi="Times New Roman" w:cs="Times New Roman"/>
+          <w:bCs/>
+          <w:sz w:val="28"/>
+          <w:szCs w:val="28"/>
+        </w:rPr>
+        <w:lastRenderedPageBreak/>
+        <w:t>and demand for resources pose a significant challenge to conservation efforts. Sustainable development practices are necessary to balance economic growth with environmental protection. Overall, conservation of natural resources is essential to maintain ecological balance and biodiversity and ensure the long-term sustainability of our planet.</w:t>
       </w:r>
     </w:p>
     <w:p>
@@ -9825,6 +11055,7 @@
           <w:sz w:val="28"/>
           <w:szCs w:val="28"/>
         </w:rPr>
+        <w:lastRenderedPageBreak/>
         <w:t>"Conservation of Natural Resources." National Geographic Society, www.nationalgeographic.org/encyclopedia/conservation-natural-resources/.</w:t>
       </w:r>
     </w:p>
@@ -10120,6 +11351,7 @@
           <w:b/>
           <w:sz w:val="28"/>
         </w:rPr>
+        <w:lastRenderedPageBreak/>
         <w:t xml:space="preserve">Title(Cover Page)    </w:t>
       </w:r>
       <w:r>
@@ -12336,7 +13568,7 @@
   <w:abstractNum w:abstractNumId="14" w15:restartNumberingAfterBreak="0">
     <w:nsid w:val="5CBA1FDF"/>
     <w:multiLevelType w:val="multilevel"/>
-    <w:tmpl w:val="C470B2CC"/>
+    <w:tmpl w:val="43E62544"/>
     <w:lvl w:ilvl="0">
       <w:start w:val="1"/>
       <w:numFmt w:val="decimal"/>
@@ -12349,17 +13581,18 @@
         <w:ind w:left="720" w:hanging="360"/>
       </w:pPr>
     </w:lvl>
-    <w:lvl w:ilvl="1" w:tentative="1">
-      <w:start w:val="1"/>
-      <w:numFmt w:val="decimal"/>
-      <w:lvlText w:val="%2."/>
-      <w:lvlJc w:val="left"/>
-      <w:pPr>
-        <w:tabs>
-          <w:tab w:val="num" w:pos="1440"/>
-        </w:tabs>
-        <w:ind w:left="1440" w:hanging="360"/>
-      </w:pPr>
+    <w:lvl w:ilvl="1">
+      <w:start w:val="1"/>
+      <w:numFmt w:val="lowerRoman"/>
+      <w:lvlText w:val="%2)"/>
+      <w:lvlJc w:val="left"/>
+      <w:pPr>
+        <w:ind w:left="1800" w:hanging="720"/>
+      </w:pPr>
+      <w:rPr>
+        <w:rFonts w:hint="default"/>
+        <w:b w:val="0"/>
+      </w:rPr>
     </w:lvl>
     <w:lvl w:ilvl="2" w:tentative="1">
       <w:start w:val="1"/>
@@ -13715,6 +14948,7 @@
   <w:style w:type="character" w:default="1" w:styleId="DefaultParagraphFont">
     <w:name w:val="Default Paragraph Font"/>
     <w:uiPriority w:val="1"/>
+    <w:semiHidden/>
     <w:unhideWhenUsed/>
   </w:style>
   <w:style w:type="table" w:default="1" w:styleId="TableNormal">

</xml_diff>